<commit_message>
seguimos añadiendo mas texto de correccion
</commit_message>
<xml_diff>
--- a/producto academico 3.docx
+++ b/producto academico 3.docx
@@ -1,6 +1,6 @@
 
 <file path=word/document.xml><?xml version="1.0" encoding="utf-8"?>
-<w:document xmlns:wpc="http://schemas.microsoft.com/office/word/2010/wordprocessingCanvas" xmlns:cx="http://schemas.microsoft.com/office/drawing/2014/chartex" xmlns:cx1="http://schemas.microsoft.com/office/drawing/2015/9/8/chartex" xmlns:cx2="http://schemas.microsoft.com/office/drawing/2015/10/21/chartex" xmlns:cx3="http://schemas.microsoft.com/office/drawing/2016/5/9/chartex" xmlns:cx4="http://schemas.microsoft.com/office/drawing/2016/5/10/chartex" xmlns:cx5="http://schemas.microsoft.com/office/drawing/2016/5/11/chartex" xmlns:mc="http://schemas.openxmlformats.org/markup-compatibility/2006" xmlns:o="urn:schemas-microsoft-com:office:office" xmlns:r="http://schemas.openxmlformats.org/officeDocument/2006/relationships" xmlns:m="http://schemas.openxmlformats.org/officeDocument/2006/math" xmlns:v="urn:schemas-microsoft-com:vml" xmlns:wp14="http://schemas.microsoft.com/office/word/2010/wordprocessingDrawing" xmlns:wp="http://schemas.openxmlformats.org/drawingml/2006/wordprocessingDrawing" xmlns:w10="urn:schemas-microsoft-com:office:word" xmlns:w="http://schemas.openxmlformats.org/wordprocessingml/2006/main" xmlns:w14="http://schemas.microsoft.com/office/word/2010/wordml" xmlns:w15="http://schemas.microsoft.com/office/word/2012/wordml" xmlns:w16se="http://schemas.microsoft.com/office/word/2015/wordml/symex" xmlns:wpg="http://schemas.microsoft.com/office/word/2010/wordprocessingGroup" xmlns:wpi="http://schemas.microsoft.com/office/word/2010/wordprocessingInk" xmlns:wne="http://schemas.microsoft.com/office/word/2006/wordml" xmlns:wps="http://schemas.microsoft.com/office/word/2010/wordprocessingShape" mc:Ignorable="w14 w15 w16se wp14">
+<w:document xmlns:wpc="http://schemas.microsoft.com/office/word/2010/wordprocessingCanvas" xmlns:cx="http://schemas.microsoft.com/office/drawing/2014/chartex" xmlns:mc="http://schemas.openxmlformats.org/markup-compatibility/2006" xmlns:o="urn:schemas-microsoft-com:office:office" xmlns:r="http://schemas.openxmlformats.org/officeDocument/2006/relationships" xmlns:m="http://schemas.openxmlformats.org/officeDocument/2006/math" xmlns:v="urn:schemas-microsoft-com:vml" xmlns:wp14="http://schemas.microsoft.com/office/word/2010/wordprocessingDrawing" xmlns:wp="http://schemas.openxmlformats.org/drawingml/2006/wordprocessingDrawing" xmlns:w10="urn:schemas-microsoft-com:office:word" xmlns:w="http://schemas.openxmlformats.org/wordprocessingml/2006/main" xmlns:w14="http://schemas.microsoft.com/office/word/2010/wordml" xmlns:w15="http://schemas.microsoft.com/office/word/2012/wordml" xmlns:w16se="http://schemas.microsoft.com/office/word/2015/wordml/symex" xmlns:wpg="http://schemas.microsoft.com/office/word/2010/wordprocessingGroup" xmlns:wpi="http://schemas.microsoft.com/office/word/2010/wordprocessingInk" xmlns:wne="http://schemas.microsoft.com/office/word/2006/wordml" xmlns:wps="http://schemas.microsoft.com/office/word/2010/wordprocessingShape" mc:Ignorable="w14 w15 w16se wp14">
   <w:body>
     <w:p>
       <w:pPr>
@@ -838,11 +838,29 @@
     </w:p>
     <w:p>
       <w:pPr>
+        <w:pStyle w:val="NormalWeb"/>
+        <w:shd w:val="clear" w:color="auto" w:fill="FFFFFF"/>
+        <w:spacing w:before="0" w:beforeAutospacing="0" w:after="300" w:afterAutospacing="0"/>
+        <w:rPr>
+          <w:rFonts w:asciiTheme="minorHAnsi" w:hAnsiTheme="minorHAnsi" w:cstheme="minorHAnsi"/>
+          <w:color w:val="000000" w:themeColor="text1"/>
+        </w:rPr>
+      </w:pPr>
+      <w:r>
+        <w:rPr>
+          <w:rFonts w:asciiTheme="minorHAnsi" w:hAnsiTheme="minorHAnsi" w:cstheme="minorHAnsi"/>
+          <w:color w:val="000000" w:themeColor="text1"/>
+        </w:rPr>
+        <w:t xml:space="preserve"> Vamos  a ver si todo esto funciona nuevamente px</w:t>
+      </w:r>
+      <w:bookmarkStart w:id="0" w:name="_GoBack"/>
+      <w:bookmarkEnd w:id="0"/>
+    </w:p>
+    <w:p>
+      <w:pPr>
         <w:spacing w:after="0" w:line="240" w:lineRule="auto"/>
         <w:jc w:val="both"/>
       </w:pPr>
-      <w:bookmarkStart w:id="0" w:name="_GoBack"/>
-      <w:bookmarkEnd w:id="0"/>
     </w:p>
     <w:p/>
     <w:sectPr>
@@ -872,7 +890,7 @@
       </w:pPr>
     </w:pPrDefault>
   </w:docDefaults>
-  <w:latentStyles w:defLockedState="0" w:defUIPriority="99" w:defSemiHidden="0" w:defUnhideWhenUsed="0" w:defQFormat="0" w:count="374">
+  <w:latentStyles w:defLockedState="0" w:defUIPriority="99" w:defSemiHidden="0" w:defUnhideWhenUsed="0" w:defQFormat="0" w:count="371">
     <w:lsdException w:name="Normal" w:uiPriority="0" w:qFormat="1"/>
     <w:lsdException w:name="heading 1" w:uiPriority="9" w:qFormat="1"/>
     <w:lsdException w:name="heading 2" w:semiHidden="1" w:uiPriority="9" w:unhideWhenUsed="1" w:qFormat="1"/>
@@ -1244,9 +1262,6 @@
     <w:lsdException w:name="List Table 5 Dark Accent 6" w:uiPriority="50"/>
     <w:lsdException w:name="List Table 6 Colorful Accent 6" w:uiPriority="51"/>
     <w:lsdException w:name="List Table 7 Colorful Accent 6" w:uiPriority="52"/>
-    <w:lsdException w:name="Mention" w:semiHidden="1" w:unhideWhenUsed="1"/>
-    <w:lsdException w:name="Smart Hyperlink" w:semiHidden="1" w:unhideWhenUsed="1"/>
-    <w:lsdException w:name="Hashtag" w:semiHidden="1" w:unhideWhenUsed="1"/>
   </w:latentStyles>
   <w:style w:type="paragraph" w:default="1" w:styleId="Normal">
     <w:name w:val="Normal"/>

</xml_diff>